<commit_message>
Lab work 3 added
</commit_message>
<xml_diff>
--- a/lr2/ЛР2 Веб Ліщинський КН22мс.docx
+++ b/lr2/ЛР2 Веб Ліщинський КН22мс.docx
@@ -6294,20 +6294,35 @@
           <w:rFonts w:ascii="Times New Roman" w:hAnsi="Times New Roman" w:cs="Times New Roman"/>
           <w:sz w:val="24"/>
           <w:szCs w:val="24"/>
-          <w:lang w:val="uk-UA"/>
-        </w:rPr>
-      </w:pPr>
+        </w:rPr>
+      </w:pPr>
+      <w:r>
+        <w:rPr>
+          <w:rFonts w:ascii="Times New Roman" w:hAnsi="Times New Roman" w:cs="Times New Roman"/>
+          <w:sz w:val="24"/>
+          <w:szCs w:val="24"/>
+          <w:lang w:val="uk-UA"/>
+        </w:rPr>
+        <w:t>Для ознайомлення з сторінкою перейдіть будь ласка за посиланням</w:t>
+      </w:r>
+      <w:r>
+        <w:rPr>
+          <w:rFonts w:ascii="Times New Roman" w:hAnsi="Times New Roman" w:cs="Times New Roman"/>
+          <w:sz w:val="24"/>
+          <w:szCs w:val="24"/>
+        </w:rPr>
+        <w:t xml:space="preserve">: </w:t>
+      </w:r>
+      <w:r>
+        <w:rPr>
+          <w:rFonts w:ascii="Times New Roman" w:hAnsi="Times New Roman" w:cs="Times New Roman"/>
+          <w:sz w:val="24"/>
+          <w:szCs w:val="24"/>
+        </w:rPr>
+        <w:t>https://vadym-lishchynskyi.github.io/web_labs/lr2/pages/about.html</w:t>
+      </w:r>
       <w:bookmarkStart w:id="0" w:name="_GoBack"/>
       <w:bookmarkEnd w:id="0"/>
-      <w:r>
-        <w:rPr>
-          <w:rFonts w:ascii="Times New Roman" w:hAnsi="Times New Roman" w:cs="Times New Roman"/>
-          <w:sz w:val="24"/>
-          <w:szCs w:val="24"/>
-          <w:lang w:val="uk-UA"/>
-        </w:rPr>
-        <w:t>Для ознайомлення з сторінкою перейдіть будь ласка за посиланням.</w:t>
-      </w:r>
     </w:p>
     <w:sectPr>
       <w:type w:val="continuous"/>

</xml_diff>